<commit_message>
v8.17.8.13 Função de Update (CRUD)
</commit_message>
<xml_diff>
--- a/Documentation/BES-Especificação do Projeto - Muzão-1.docx
+++ b/Documentation/BES-Especificação do Projeto - Muzão-1.docx
@@ -3591,16 +3591,11 @@
       <w:r>
         <w:t xml:space="preserve">elação de </w:t>
       </w:r>
-      <w:proofErr w:type="spellStart"/>
       <w:r>
         <w:t>U</w:t>
       </w:r>
       <w:r>
-        <w:t>ser</w:t>
-      </w:r>
-      <w:proofErr w:type="spellEnd"/>
-      <w:r>
-        <w:t xml:space="preserve"> </w:t>
+        <w:t xml:space="preserve">ser </w:t>
       </w:r>
       <w:r>
         <w:t>S</w:t>
@@ -3931,16 +3926,8 @@
               <w:rPr>
                 <w:color w:val="000000" w:themeColor="text1"/>
               </w:rPr>
-              <w:t xml:space="preserve"> na </w:t>
-            </w:r>
-            <w:proofErr w:type="spellStart"/>
-            <w:r>
-              <w:rPr>
-                <w:color w:val="000000" w:themeColor="text1"/>
-              </w:rPr>
-              <w:t>sidebar</w:t>
-            </w:r>
-            <w:proofErr w:type="spellEnd"/>
+              <w:t xml:space="preserve"> na sidebar</w:t>
+            </w:r>
             <w:r>
               <w:rPr>
                 <w:color w:val="000000" w:themeColor="text1"/>
@@ -4153,21 +4140,7 @@
               <w:rPr>
                 <w:color w:val="000000" w:themeColor="text1"/>
               </w:rPr>
-              <w:t xml:space="preserve"> na </w:t>
-            </w:r>
-            <w:proofErr w:type="spellStart"/>
-            <w:r>
-              <w:rPr>
-                <w:color w:val="000000" w:themeColor="text1"/>
-              </w:rPr>
-              <w:t>sidebar</w:t>
-            </w:r>
-            <w:proofErr w:type="spellEnd"/>
-            <w:r>
-              <w:rPr>
-                <w:color w:val="000000" w:themeColor="text1"/>
-              </w:rPr>
-              <w:t xml:space="preserve"> </w:t>
+              <w:t xml:space="preserve"> na sidebar </w:t>
             </w:r>
             <w:r>
               <w:rPr>
@@ -6681,15 +6654,7 @@
         </w:r>
       </w:fldSimple>
       <w:r>
-        <w:t xml:space="preserve"> - </w:t>
-      </w:r>
-      <w:proofErr w:type="spellStart"/>
-      <w:r>
-        <w:t>User</w:t>
-      </w:r>
-      <w:proofErr w:type="spellEnd"/>
-      <w:r>
-        <w:t xml:space="preserve"> Stories e Critérios de Aceite</w:t>
+        <w:t xml:space="preserve"> - User Stories e Critérios de Aceite</w:t>
       </w:r>
       <w:r>
         <w:rPr>
@@ -6708,57 +6673,82 @@
     </w:p>
     <w:p>
       <w:pPr>
+        <w:pStyle w:val="CorpodeTexto"/>
+        <w:ind w:left="708"/>
+      </w:pPr>
+    </w:p>
+    <w:p>
+      <w:pPr>
+        <w:pStyle w:val="CorpodeTexto"/>
+        <w:ind w:left="708"/>
+      </w:pPr>
+    </w:p>
+    <w:p>
+      <w:pPr>
+        <w:pStyle w:val="CorpodeTexto"/>
+        <w:ind w:left="708"/>
+      </w:pPr>
+    </w:p>
+    <w:p>
+      <w:pPr>
+        <w:pStyle w:val="CorpodeTexto"/>
+        <w:ind w:left="708"/>
+      </w:pPr>
+    </w:p>
+    <w:p>
+      <w:pPr>
+        <w:pStyle w:val="CorpodeTexto"/>
+        <w:ind w:left="708"/>
+      </w:pPr>
+    </w:p>
+    <w:p>
+      <w:pPr>
+        <w:pStyle w:val="CorpodeTexto"/>
+        <w:ind w:left="708"/>
+      </w:pPr>
+    </w:p>
+    <w:p>
+      <w:pPr>
+        <w:pStyle w:val="CorpodeTexto"/>
+        <w:ind w:left="708"/>
+      </w:pPr>
+    </w:p>
+    <w:p>
+      <w:pPr>
+        <w:pStyle w:val="CorpodeTexto"/>
+        <w:ind w:left="708"/>
+      </w:pPr>
+    </w:p>
+    <w:p>
+      <w:pPr>
+        <w:pStyle w:val="CorpodeTexto"/>
+        <w:ind w:left="708"/>
+      </w:pPr>
+    </w:p>
+    <w:p>
+      <w:pPr>
+        <w:pStyle w:val="CorpodeTexto"/>
+        <w:ind w:left="708"/>
+      </w:pPr>
+    </w:p>
+    <w:p>
+      <w:pPr>
+        <w:pStyle w:val="CorpodeTexto"/>
+        <w:ind w:left="708"/>
+      </w:pPr>
+    </w:p>
+    <w:p>
+      <w:pPr>
         <w:pStyle w:val="Ttulo1"/>
       </w:pPr>
       <w:bookmarkStart w:id="17" w:name="_Toc130129417"/>
       <w:r>
+        <w:lastRenderedPageBreak/>
         <w:t>ARTEFATO 6: Diagrama Entidade-Relacionamento (DER)</w:t>
       </w:r>
       <w:bookmarkEnd w:id="17"/>
     </w:p>
     <w:p/>
-    <w:p>
-      <w:pPr>
-        <w:ind w:left="360"/>
-        <w:rPr>
-          <w:color w:val="00B0F0"/>
-        </w:rPr>
-      </w:pPr>
-      <w:r>
-        <w:rPr>
-          <w:color w:val="00B0F0"/>
-        </w:rPr>
-        <w:t>Um Diagrama Entidade-Relacionamento (</w:t>
-      </w:r>
-      <w:r>
-        <w:rPr>
-          <w:b/>
-          <w:bCs/>
-          <w:color w:val="00B0F0"/>
-        </w:rPr>
-        <w:t>DER</w:t>
-      </w:r>
-      <w:r>
-        <w:rPr>
-          <w:color w:val="00B0F0"/>
-        </w:rPr>
-        <w:t>) ilustra como “entidades” (como p. ex.: pessoas, objetos ou conceitos), se relacionam dentro de um sistema.</w:t>
-      </w:r>
-    </w:p>
-    <w:p>
-      <w:pPr>
-        <w:ind w:left="360"/>
-        <w:rPr>
-          <w:color w:val="00B0F0"/>
-        </w:rPr>
-      </w:pPr>
-      <w:r>
-        <w:rPr>
-          <w:color w:val="00B0F0"/>
-        </w:rPr>
-        <w:t>A figura a seguir apresenta uma instância exemplo, como padrão para entrega.</w:t>
-      </w:r>
-    </w:p>
     <w:p>
       <w:pPr>
         <w:ind w:left="360"/>
@@ -6840,12 +6830,11 @@
               <w:rPr>
                 <w:noProof/>
               </w:rPr>
-              <w:lastRenderedPageBreak/>
               <w:drawing>
-                <wp:inline distT="0" distB="0" distL="0" distR="0" wp14:anchorId="7C198E37" wp14:editId="44E7C76C">
-                  <wp:extent cx="3876057" cy="4741582"/>
-                  <wp:effectExtent l="19050" t="19050" r="10160" b="20955"/>
-                  <wp:docPr id="2" name="Imagem 2"/>
+                <wp:inline distT="0" distB="0" distL="0" distR="0" wp14:anchorId="5FF6412D" wp14:editId="65720D9F">
+                  <wp:extent cx="5391150" cy="4695825"/>
+                  <wp:effectExtent l="0" t="0" r="0" b="9525"/>
+                  <wp:docPr id="4" name="Imagem 4"/>
                   <wp:cNvGraphicFramePr>
                     <a:graphicFrameLocks xmlns:a="http://schemas.openxmlformats.org/drawingml/2006/main" noChangeAspect="1"/>
                   </wp:cNvGraphicFramePr>
@@ -6853,12 +6842,12 @@
                     <a:graphicData uri="http://schemas.openxmlformats.org/drawingml/2006/picture">
                       <pic:pic xmlns:pic="http://schemas.openxmlformats.org/drawingml/2006/picture">
                         <pic:nvPicPr>
-                          <pic:cNvPr id="2" name="Imagem 2"/>
+                          <pic:cNvPr id="0" name="Picture 2"/>
                           <pic:cNvPicPr>
                             <a:picLocks noChangeAspect="1" noChangeArrowheads="1"/>
                           </pic:cNvPicPr>
                         </pic:nvPicPr>
-                        <pic:blipFill rotWithShape="1">
+                        <pic:blipFill>
                           <a:blip r:embed="rId14">
                             <a:extLst>
                               <a:ext uri="{28A0092B-C50C-407E-A947-70E740481C1C}">
@@ -6866,50 +6855,23 @@
                               </a:ext>
                             </a:extLst>
                           </a:blip>
-                          <a:srcRect l="26627" t="19350" r="27636" b="11778"/>
-                          <a:stretch/>
+                          <a:srcRect/>
+                          <a:stretch>
+                            <a:fillRect/>
+                          </a:stretch>
                         </pic:blipFill>
                         <pic:spPr bwMode="auto">
                           <a:xfrm>
                             <a:off x="0" y="0"/>
-                            <a:ext cx="3898709" cy="4769292"/>
+                            <a:ext cx="5391150" cy="4695825"/>
                           </a:xfrm>
                           <a:prstGeom prst="rect">
                             <a:avLst/>
                           </a:prstGeom>
                           <a:noFill/>
-                          <a:ln w="9525" cap="flat" cmpd="sng" algn="ctr">
-                            <a:solidFill>
-                              <a:sysClr val="windowText" lastClr="000000">
-                                <a:lumMod val="50000"/>
-                                <a:lumOff val="50000"/>
-                              </a:sysClr>
-                            </a:solidFill>
-                            <a:prstDash val="solid"/>
-                            <a:round/>
-                            <a:headEnd type="none" w="med" len="med"/>
-                            <a:tailEnd type="none" w="med" len="med"/>
-                            <a:extLst>
-                              <a:ext uri="{C807C97D-BFC1-408E-A445-0C87EB9F89A2}">
-                                <ask:lineSketchStyleProps xmlns:ask="http://schemas.microsoft.com/office/drawing/2018/sketchyshapes" sd="0">
-                                  <a:custGeom>
-                                    <a:avLst/>
-                                    <a:gdLst/>
-                                    <a:ahLst/>
-                                    <a:cxnLst/>
-                                    <a:rect l="0" t="0" r="0" b="0"/>
-                                    <a:pathLst/>
-                                  </a:custGeom>
-                                  <ask:type/>
-                                </ask:lineSketchStyleProps>
-                              </a:ext>
-                            </a:extLst>
+                          <a:ln>
+                            <a:noFill/>
                           </a:ln>
-                          <a:extLst>
-                            <a:ext uri="{53640926-AAD7-44D8-BBD7-CCE9431645EC}">
-                              <a14:shadowObscured xmlns:a14="http://schemas.microsoft.com/office/drawing/2010/main"/>
-                            </a:ext>
-                          </a:extLst>
                         </pic:spPr>
                       </pic:pic>
                     </a:graphicData>
@@ -6938,7 +6900,6 @@
       <w:bookmarkStart w:id="18" w:name="_Toc96267031"/>
       <w:bookmarkStart w:id="19" w:name="_Toc130129426"/>
       <w:r>
-        <w:lastRenderedPageBreak/>
         <w:t xml:space="preserve">Figura </w:t>
       </w:r>
       <w:fldSimple w:instr=" SEQ Figura \* ARABIC ">
@@ -7043,6 +7004,7 @@
         <w:rPr>
           <w:color w:val="00B0F0"/>
         </w:rPr>
+        <w:lastRenderedPageBreak/>
         <w:t>Esta seção é opcional</w:t>
       </w:r>
       <w:r>
@@ -7126,7 +7088,6 @@
                 <w:b/>
                 <w:bCs/>
               </w:rPr>
-              <w:lastRenderedPageBreak/>
               <w:t xml:space="preserve">ARTEFATO </w:t>
             </w:r>
             <w:r>
@@ -7371,6 +7332,7 @@
                 <w:b/>
                 <w:bCs/>
               </w:rPr>
+              <w:lastRenderedPageBreak/>
               <w:t xml:space="preserve">ARTEFATO </w:t>
             </w:r>
             <w:r>
@@ -7428,7 +7390,6 @@
                 <w:bCs/>
                 <w:noProof/>
               </w:rPr>
-              <w:lastRenderedPageBreak/>
               <w:drawing>
                 <wp:inline distT="0" distB="0" distL="0" distR="0" wp14:anchorId="5CAE2FD8" wp14:editId="677C6024">
                   <wp:extent cx="4088118" cy="4015408"/>
@@ -7507,7 +7468,6 @@
       </w:pPr>
       <w:bookmarkStart w:id="24" w:name="_Toc130129428"/>
       <w:r>
-        <w:lastRenderedPageBreak/>
         <w:t xml:space="preserve">Figura </w:t>
       </w:r>
       <w:fldSimple w:instr=" SEQ Figura \* ARABIC ">
@@ -7650,7 +7610,7 @@
                 <v:shape id="_x0000_i1025" type="#_x0000_t75" style="width:425.2pt;height:232.2pt" o:ole="">
                   <v:imagedata r:id="rId18" o:title=""/>
                 </v:shape>
-                <o:OLEObject Type="Embed" ProgID="PBrush" ShapeID="_x0000_i1025" DrawAspect="Content" ObjectID="_1745308289" r:id="rId19"/>
+                <o:OLEObject Type="Embed" ProgID="PBrush" ShapeID="_x0000_i1025" DrawAspect="Content" ObjectID="_1745331746" r:id="rId19"/>
               </w:object>
             </w:r>
           </w:p>
@@ -7673,7 +7633,6 @@
       </w:pPr>
       <w:bookmarkStart w:id="25" w:name="_Toc130129429"/>
       <w:r>
-        <w:lastRenderedPageBreak/>
         <w:t xml:space="preserve">Figura </w:t>
       </w:r>
       <w:fldSimple w:instr=" SEQ Figura \* ARABIC ">
@@ -11938,6 +11897,70 @@
 </file>
 
 <file path=customXml/item2.xml><?xml version="1.0" encoding="utf-8"?>
+<p:properties xmlns:p="http://schemas.microsoft.com/office/2006/metadata/properties" xmlns:xsi="http://www.w3.org/2001/XMLSchema-instance" xmlns:pc="http://schemas.microsoft.com/office/infopath/2007/PartnerControls">
+  <documentManagement>
+    <Self_Registration_Enabled xmlns="62040d15-2a0f-436b-b36b-d0997ccb9385" xsi:nil="true"/>
+    <Teachers xmlns="62040d15-2a0f-436b-b36b-d0997ccb9385">
+      <UserInfo>
+        <DisplayName/>
+        <AccountId xsi:nil="true"/>
+        <AccountType/>
+      </UserInfo>
+    </Teachers>
+    <Student_Groups xmlns="62040d15-2a0f-436b-b36b-d0997ccb9385">
+      <UserInfo>
+        <DisplayName/>
+        <AccountId xsi:nil="true"/>
+        <AccountType/>
+      </UserInfo>
+    </Student_Groups>
+    <_ip_UnifiedCompliancePolicyUIAction xmlns="http://schemas.microsoft.com/sharepoint/v3" xsi:nil="true"/>
+    <Distribution_Groups xmlns="62040d15-2a0f-436b-b36b-d0997ccb9385" xsi:nil="true"/>
+    <AppVersion xmlns="62040d15-2a0f-436b-b36b-d0997ccb9385" xsi:nil="true"/>
+    <Is_Collaboration_Space_Locked xmlns="62040d15-2a0f-436b-b36b-d0997ccb9385" xsi:nil="true"/>
+    <Teams_Channel_Section_Location xmlns="62040d15-2a0f-436b-b36b-d0997ccb9385" xsi:nil="true"/>
+    <Templates xmlns="62040d15-2a0f-436b-b36b-d0997ccb9385" xsi:nil="true"/>
+    <Has_Teacher_Only_SectionGroup xmlns="62040d15-2a0f-436b-b36b-d0997ccb9385" xsi:nil="true"/>
+    <CultureName xmlns="62040d15-2a0f-436b-b36b-d0997ccb9385" xsi:nil="true"/>
+    <Invited_Students xmlns="62040d15-2a0f-436b-b36b-d0997ccb9385" xsi:nil="true"/>
+    <LMS_Mappings xmlns="62040d15-2a0f-436b-b36b-d0997ccb9385" xsi:nil="true"/>
+    <Invited_Teachers xmlns="62040d15-2a0f-436b-b36b-d0997ccb9385" xsi:nil="true"/>
+    <_ip_UnifiedCompliancePolicyProperties xmlns="http://schemas.microsoft.com/sharepoint/v3" xsi:nil="true"/>
+    <TeamsChannelId xmlns="62040d15-2a0f-436b-b36b-d0997ccb9385" xsi:nil="true"/>
+    <IsNotebookLocked xmlns="62040d15-2a0f-436b-b36b-d0997ccb9385" xsi:nil="true"/>
+    <DefaultSectionNames xmlns="62040d15-2a0f-436b-b36b-d0997ccb9385" xsi:nil="true"/>
+    <Math_Settings xmlns="62040d15-2a0f-436b-b36b-d0997ccb9385" xsi:nil="true"/>
+    <Self_Registration_Enabled0 xmlns="62040d15-2a0f-436b-b36b-d0997ccb9385" xsi:nil="true"/>
+    <Owner xmlns="62040d15-2a0f-436b-b36b-d0997ccb9385">
+      <UserInfo>
+        <DisplayName/>
+        <AccountId xsi:nil="true"/>
+        <AccountType/>
+      </UserInfo>
+    </Owner>
+    <Students xmlns="62040d15-2a0f-436b-b36b-d0997ccb9385">
+      <UserInfo>
+        <DisplayName/>
+        <AccountId xsi:nil="true"/>
+        <AccountType/>
+      </UserInfo>
+    </Students>
+    <NotebookType xmlns="62040d15-2a0f-436b-b36b-d0997ccb9385" xsi:nil="true"/>
+    <FolderType xmlns="62040d15-2a0f-436b-b36b-d0997ccb9385" xsi:nil="true"/>
+  </documentManagement>
+</p:properties>
+</file>
+
+<file path=customXml/item3.xml><?xml version="1.0" encoding="utf-8"?>
+<?mso-contentType ?>
+<FormTemplates xmlns="http://schemas.microsoft.com/sharepoint/v3/contenttype/forms">
+  <Display>DocumentLibraryForm</Display>
+  <Edit>DocumentLibraryForm</Edit>
+  <New>DocumentLibraryForm</New>
+</FormTemplates>
+</file>
+
+<file path=customXml/item4.xml><?xml version="1.0" encoding="utf-8"?>
 <ct:contentTypeSchema xmlns:ct="http://schemas.microsoft.com/office/2006/metadata/contentType" xmlns:ma="http://schemas.microsoft.com/office/2006/metadata/properties/metaAttributes" ct:_="" ma:_="" ma:contentTypeName="Document" ma:contentTypeID="0x01010041D9E00BB80FC442A2C2A7499C3714C9" ma:contentTypeVersion="38" ma:contentTypeDescription="Create a new document." ma:contentTypeScope="" ma:versionID="180907cabd1390ce6ba84695c2ac9765">
   <xsd:schema xmlns:xsd="http://www.w3.org/2001/XMLSchema" xmlns:xs="http://www.w3.org/2001/XMLSchema" xmlns:p="http://schemas.microsoft.com/office/2006/metadata/properties" xmlns:ns1="http://schemas.microsoft.com/sharepoint/v3" xmlns:ns3="62040d15-2a0f-436b-b36b-d0997ccb9385" xmlns:ns4="b88ab0f6-212d-4a79-9c89-e60cf90a1af2" targetNamespace="http://schemas.microsoft.com/office/2006/metadata/properties" ma:root="true" ma:fieldsID="d2ec7b8458867c643376c7ad39137ce4" ns1:_="" ns3:_="" ns4:_="">
     <xsd:import namespace="http://schemas.microsoft.com/sharepoint/v3"/>
@@ -12383,70 +12406,6 @@
 </ct:contentTypeSchema>
 </file>
 
-<file path=customXml/item3.xml><?xml version="1.0" encoding="utf-8"?>
-<?mso-contentType ?>
-<FormTemplates xmlns="http://schemas.microsoft.com/sharepoint/v3/contenttype/forms">
-  <Display>DocumentLibraryForm</Display>
-  <Edit>DocumentLibraryForm</Edit>
-  <New>DocumentLibraryForm</New>
-</FormTemplates>
-</file>
-
-<file path=customXml/item4.xml><?xml version="1.0" encoding="utf-8"?>
-<p:properties xmlns:p="http://schemas.microsoft.com/office/2006/metadata/properties" xmlns:xsi="http://www.w3.org/2001/XMLSchema-instance" xmlns:pc="http://schemas.microsoft.com/office/infopath/2007/PartnerControls">
-  <documentManagement>
-    <Self_Registration_Enabled xmlns="62040d15-2a0f-436b-b36b-d0997ccb9385" xsi:nil="true"/>
-    <Teachers xmlns="62040d15-2a0f-436b-b36b-d0997ccb9385">
-      <UserInfo>
-        <DisplayName/>
-        <AccountId xsi:nil="true"/>
-        <AccountType/>
-      </UserInfo>
-    </Teachers>
-    <Student_Groups xmlns="62040d15-2a0f-436b-b36b-d0997ccb9385">
-      <UserInfo>
-        <DisplayName/>
-        <AccountId xsi:nil="true"/>
-        <AccountType/>
-      </UserInfo>
-    </Student_Groups>
-    <_ip_UnifiedCompliancePolicyUIAction xmlns="http://schemas.microsoft.com/sharepoint/v3" xsi:nil="true"/>
-    <Distribution_Groups xmlns="62040d15-2a0f-436b-b36b-d0997ccb9385" xsi:nil="true"/>
-    <AppVersion xmlns="62040d15-2a0f-436b-b36b-d0997ccb9385" xsi:nil="true"/>
-    <Is_Collaboration_Space_Locked xmlns="62040d15-2a0f-436b-b36b-d0997ccb9385" xsi:nil="true"/>
-    <Teams_Channel_Section_Location xmlns="62040d15-2a0f-436b-b36b-d0997ccb9385" xsi:nil="true"/>
-    <Templates xmlns="62040d15-2a0f-436b-b36b-d0997ccb9385" xsi:nil="true"/>
-    <Has_Teacher_Only_SectionGroup xmlns="62040d15-2a0f-436b-b36b-d0997ccb9385" xsi:nil="true"/>
-    <CultureName xmlns="62040d15-2a0f-436b-b36b-d0997ccb9385" xsi:nil="true"/>
-    <Invited_Students xmlns="62040d15-2a0f-436b-b36b-d0997ccb9385" xsi:nil="true"/>
-    <LMS_Mappings xmlns="62040d15-2a0f-436b-b36b-d0997ccb9385" xsi:nil="true"/>
-    <Invited_Teachers xmlns="62040d15-2a0f-436b-b36b-d0997ccb9385" xsi:nil="true"/>
-    <_ip_UnifiedCompliancePolicyProperties xmlns="http://schemas.microsoft.com/sharepoint/v3" xsi:nil="true"/>
-    <TeamsChannelId xmlns="62040d15-2a0f-436b-b36b-d0997ccb9385" xsi:nil="true"/>
-    <IsNotebookLocked xmlns="62040d15-2a0f-436b-b36b-d0997ccb9385" xsi:nil="true"/>
-    <DefaultSectionNames xmlns="62040d15-2a0f-436b-b36b-d0997ccb9385" xsi:nil="true"/>
-    <Math_Settings xmlns="62040d15-2a0f-436b-b36b-d0997ccb9385" xsi:nil="true"/>
-    <Self_Registration_Enabled0 xmlns="62040d15-2a0f-436b-b36b-d0997ccb9385" xsi:nil="true"/>
-    <Owner xmlns="62040d15-2a0f-436b-b36b-d0997ccb9385">
-      <UserInfo>
-        <DisplayName/>
-        <AccountId xsi:nil="true"/>
-        <AccountType/>
-      </UserInfo>
-    </Owner>
-    <Students xmlns="62040d15-2a0f-436b-b36b-d0997ccb9385">
-      <UserInfo>
-        <DisplayName/>
-        <AccountId xsi:nil="true"/>
-        <AccountType/>
-      </UserInfo>
-    </Students>
-    <NotebookType xmlns="62040d15-2a0f-436b-b36b-d0997ccb9385" xsi:nil="true"/>
-    <FolderType xmlns="62040d15-2a0f-436b-b36b-d0997ccb9385" xsi:nil="true"/>
-  </documentManagement>
-</p:properties>
-</file>
-
 <file path=customXml/itemProps1.xml><?xml version="1.0" encoding="utf-8"?>
 <ds:datastoreItem xmlns:ds="http://schemas.openxmlformats.org/officeDocument/2006/customXml" ds:itemID="{5070FE65-AA96-43AB-8429-E23F25CB8DC5}">
   <ds:schemaRefs>
@@ -12456,6 +12415,25 @@
 </file>
 
 <file path=customXml/itemProps2.xml><?xml version="1.0" encoding="utf-8"?>
+<ds:datastoreItem xmlns:ds="http://schemas.openxmlformats.org/officeDocument/2006/customXml" ds:itemID="{95F86C99-42FA-4EA1-8E50-0FBF23CAF963}">
+  <ds:schemaRefs>
+    <ds:schemaRef ds:uri="http://schemas.microsoft.com/office/2006/metadata/properties"/>
+    <ds:schemaRef ds:uri="http://schemas.microsoft.com/office/infopath/2007/PartnerControls"/>
+    <ds:schemaRef ds:uri="62040d15-2a0f-436b-b36b-d0997ccb9385"/>
+    <ds:schemaRef ds:uri="http://schemas.microsoft.com/sharepoint/v3"/>
+  </ds:schemaRefs>
+</ds:datastoreItem>
+</file>
+
+<file path=customXml/itemProps3.xml><?xml version="1.0" encoding="utf-8"?>
+<ds:datastoreItem xmlns:ds="http://schemas.openxmlformats.org/officeDocument/2006/customXml" ds:itemID="{11B1DE72-80E9-4162-B852-7908AAB96FDA}">
+  <ds:schemaRefs>
+    <ds:schemaRef ds:uri="http://schemas.microsoft.com/sharepoint/v3/contenttype/forms"/>
+  </ds:schemaRefs>
+</ds:datastoreItem>
+</file>
+
+<file path=customXml/itemProps4.xml><?xml version="1.0" encoding="utf-8"?>
 <ds:datastoreItem xmlns:ds="http://schemas.openxmlformats.org/officeDocument/2006/customXml" ds:itemID="{EBB89DE7-2D48-4732-AF70-689A5CB07B71}">
   <ds:schemaRefs>
     <ds:schemaRef ds:uri="http://schemas.microsoft.com/office/2006/metadata/contentType"/>
@@ -12473,23 +12451,4 @@
     <ds:schemaRef ds:uri="http://schemas.microsoft.com/internal/obd"/>
   </ds:schemaRefs>
 </ds:datastoreItem>
-</file>
-
-<file path=customXml/itemProps3.xml><?xml version="1.0" encoding="utf-8"?>
-<ds:datastoreItem xmlns:ds="http://schemas.openxmlformats.org/officeDocument/2006/customXml" ds:itemID="{11B1DE72-80E9-4162-B852-7908AAB96FDA}">
-  <ds:schemaRefs>
-    <ds:schemaRef ds:uri="http://schemas.microsoft.com/sharepoint/v3/contenttype/forms"/>
-  </ds:schemaRefs>
-</ds:datastoreItem>
-</file>
-
-<file path=customXml/itemProps4.xml><?xml version="1.0" encoding="utf-8"?>
-<ds:datastoreItem xmlns:ds="http://schemas.openxmlformats.org/officeDocument/2006/customXml" ds:itemID="{95F86C99-42FA-4EA1-8E50-0FBF23CAF963}">
-  <ds:schemaRefs>
-    <ds:schemaRef ds:uri="http://schemas.microsoft.com/office/2006/metadata/properties"/>
-    <ds:schemaRef ds:uri="http://schemas.microsoft.com/office/infopath/2007/PartnerControls"/>
-    <ds:schemaRef ds:uri="62040d15-2a0f-436b-b36b-d0997ccb9385"/>
-    <ds:schemaRef ds:uri="http://schemas.microsoft.com/sharepoint/v3"/>
-  </ds:schemaRefs>
-</ds:datastoreItem>
 </file>
</xml_diff>